<commit_message>
Documentazione Utente e Tecnica visionata
</commit_message>
<xml_diff>
--- a/ManualeTecnico/Manuale_Tecnico.docx
+++ b/ManualeTecnico/Manuale_Tecnico.docx
@@ -1,6 +1,6 @@
 
 <file path=word/document.xml><?xml version="1.0" encoding="utf-8"?>
-<w:document xmlns:wpc="http://schemas.microsoft.com/office/word/2010/wordprocessingCanvas" xmlns:cx="http://schemas.microsoft.com/office/drawing/2014/chartex" xmlns:cx1="http://schemas.microsoft.com/office/drawing/2015/9/8/chartex" xmlns:cx2="http://schemas.microsoft.com/office/drawing/2015/10/21/chartex" xmlns:cx3="http://schemas.microsoft.com/office/drawing/2016/5/9/chartex" xmlns:cx4="http://schemas.microsoft.com/office/drawing/2016/5/10/chartex" xmlns:cx5="http://schemas.microsoft.com/office/drawing/2016/5/11/chartex" xmlns:cx6="http://schemas.microsoft.com/office/drawing/2016/5/12/chartex" xmlns:cx7="http://schemas.microsoft.com/office/drawing/2016/5/13/chartex" xmlns:cx8="http://schemas.microsoft.com/office/drawing/2016/5/14/chartex" xmlns:mc="http://schemas.openxmlformats.org/markup-compatibility/2006" xmlns:aink="http://schemas.microsoft.com/office/drawing/2016/ink" xmlns:am3d="http://schemas.microsoft.com/office/drawing/2017/model3d" xmlns:o="urn:schemas-microsoft-com:office:office" xmlns:oel="http://schemas.microsoft.com/office/2019/extlst" xmlns:r="http://schemas.openxmlformats.org/officeDocument/2006/relationships" xmlns:m="http://schemas.openxmlformats.org/officeDocument/2006/math" xmlns:v="urn:schemas-microsoft-com:vml" xmlns:wp14="http://schemas.microsoft.com/office/word/2010/wordprocessingDrawing" xmlns:wp="http://schemas.openxmlformats.org/drawingml/2006/wordprocessingDrawing" xmlns:w10="urn:schemas-microsoft-com:office:word" xmlns:w="http://schemas.openxmlformats.org/wordprocessingml/2006/main" xmlns:w14="http://schemas.microsoft.com/office/word/2010/wordml" xmlns:w15="http://schemas.microsoft.com/office/word/2012/wordml" xmlns:w16cex="http://schemas.microsoft.com/office/word/2018/wordml/cex" xmlns:w16cid="http://schemas.microsoft.com/office/word/2016/wordml/cid" xmlns:w16="http://schemas.microsoft.com/office/word/2018/wordml" xmlns:w16sdtdh="http://schemas.microsoft.com/office/word/2020/wordml/sdtdatahash" xmlns:w16se="http://schemas.microsoft.com/office/word/2015/wordml/symex" xmlns:wpg="http://schemas.microsoft.com/office/word/2010/wordprocessingGroup" xmlns:wpi="http://schemas.microsoft.com/office/word/2010/wordprocessingInk" xmlns:wne="http://schemas.microsoft.com/office/word/2006/wordml" xmlns:wps="http://schemas.microsoft.com/office/word/2010/wordprocessingShape" mc:Ignorable="w14 w15 w16se w16cid w16 w16cex w16sdtdh wp14">
+<w:document xmlns:wpc="http://schemas.microsoft.com/office/word/2010/wordprocessingCanvas" xmlns:cx="http://schemas.microsoft.com/office/drawing/2014/chartex" xmlns:cx1="http://schemas.microsoft.com/office/drawing/2015/9/8/chartex" xmlns:cx2="http://schemas.microsoft.com/office/drawing/2015/10/21/chartex" xmlns:cx3="http://schemas.microsoft.com/office/drawing/2016/5/9/chartex" xmlns:cx4="http://schemas.microsoft.com/office/drawing/2016/5/10/chartex" xmlns:cx5="http://schemas.microsoft.com/office/drawing/2016/5/11/chartex" xmlns:cx6="http://schemas.microsoft.com/office/drawing/2016/5/12/chartex" xmlns:cx7="http://schemas.microsoft.com/office/drawing/2016/5/13/chartex" xmlns:cx8="http://schemas.microsoft.com/office/drawing/2016/5/14/chartex" xmlns:mc="http://schemas.openxmlformats.org/markup-compatibility/2006" xmlns:aink="http://schemas.microsoft.com/office/drawing/2016/ink" xmlns:am3d="http://schemas.microsoft.com/office/drawing/2017/model3d" xmlns:o="urn:schemas-microsoft-com:office:office" xmlns:oel="http://schemas.microsoft.com/office/2019/extlst" xmlns:r="http://schemas.openxmlformats.org/officeDocument/2006/relationships" xmlns:m="http://schemas.openxmlformats.org/officeDocument/2006/math" xmlns:v="urn:schemas-microsoft-com:vml" xmlns:wp14="http://schemas.microsoft.com/office/word/2010/wordprocessingDrawing" xmlns:wp="http://schemas.openxmlformats.org/drawingml/2006/wordprocessingDrawing" xmlns:w10="urn:schemas-microsoft-com:office:word" xmlns:w="http://schemas.openxmlformats.org/wordprocessingml/2006/main" xmlns:w14="http://schemas.microsoft.com/office/word/2010/wordml" xmlns:w15="http://schemas.microsoft.com/office/word/2012/wordml" xmlns:w16cex="http://schemas.microsoft.com/office/word/2018/wordml/cex" xmlns:w16cid="http://schemas.microsoft.com/office/word/2016/wordml/cid" xmlns:w16="http://schemas.microsoft.com/office/word/2018/wordml" xmlns:w16du="http://schemas.microsoft.com/office/word/2023/wordml/word16du" xmlns:w16sdtdh="http://schemas.microsoft.com/office/word/2020/wordml/sdtdatahash" xmlns:w16se="http://schemas.microsoft.com/office/word/2015/wordml/symex" xmlns:wpg="http://schemas.microsoft.com/office/word/2010/wordprocessingGroup" xmlns:wpi="http://schemas.microsoft.com/office/word/2010/wordprocessingInk" xmlns:wne="http://schemas.microsoft.com/office/word/2006/wordml" xmlns:wps="http://schemas.microsoft.com/office/word/2010/wordprocessingShape" mc:Ignorable="w14 w15 w16se w16cid w16 w16cex w16sdtdh wp14">
   <w:body>
     <w:p>
       <w:pPr>
@@ -822,7 +822,7 @@
           </mc:Choice>
           <mc:Fallback>
             <w:pict>
-              <v:rect w14:anchorId="7D33A6DE" id="Rettangolo 1" o:spid="_x0000_s1026" style="position:absolute;margin-left:65pt;margin-top:12.7pt;width:470.95pt;height:.5pt;z-index:-15700992;visibility:visible;mso-wrap-style:square;mso-width-percent:0;mso-height-percent:0;mso-wrap-distance-left:0;mso-wrap-distance-top:0;mso-wrap-distance-right:0;mso-wrap-distance-bottom:0;mso-position-horizontal:absolute;mso-position-horizontal-relative:page;mso-position-vertical:absolute;mso-position-vertical-relative:text;mso-width-percent:0;mso-height-percent:0;mso-width-relative:page;mso-height-relative:page;v-text-anchor:top" o:gfxdata="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" fillcolor="black" stroked="f">
+              <v:rect w14:anchorId="1D36A185" id="Rettangolo 1" o:spid="_x0000_s1026" style="position:absolute;margin-left:65pt;margin-top:12.7pt;width:470.95pt;height:.5pt;z-index:-15700992;visibility:visible;mso-wrap-style:square;mso-width-percent:0;mso-height-percent:0;mso-wrap-distance-left:0;mso-wrap-distance-top:0;mso-wrap-distance-right:0;mso-wrap-distance-bottom:0;mso-position-horizontal:absolute;mso-position-horizontal-relative:page;mso-position-vertical:absolute;mso-position-vertical-relative:text;mso-width-percent:0;mso-height-percent:0;mso-width-relative:page;mso-height-relative:page;v-text-anchor:top" o:gfxdata="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" fillcolor="black" stroked="f">
                 <w10:wrap type="topAndBottom" anchorx="page"/>
               </v:rect>
             </w:pict>
@@ -1414,13 +1414,7 @@
           </w:pPr>
           <w:hyperlink w:anchor="_Exception_Classes" w:history="1">
             <w:r>
-              <w:t>Exceptio</w:t>
-            </w:r>
-            <w:r>
-              <w:t>n</w:t>
-            </w:r>
-            <w:r>
-              <w:t xml:space="preserve"> Classes</w:t>
+              <w:t>Exception Classes</w:t>
             </w:r>
             <w:r>
               <w:t xml:space="preserve"> </w:t>
@@ -1870,7 +1864,7 @@
           </mc:Choice>
           <mc:Fallback>
             <w:pict>
-              <v:rect w14:anchorId="5D1D18A5" id="Rettangolo 1" o:spid="_x0000_s1026" style="position:absolute;margin-left:65pt;margin-top:15.75pt;width:470.95pt;height:.5pt;z-index:-251645952;visibility:visible;mso-wrap-style:square;mso-width-percent:0;mso-height-percent:0;mso-wrap-distance-left:0;mso-wrap-distance-top:0;mso-wrap-distance-right:0;mso-wrap-distance-bottom:0;mso-position-horizontal:absolute;mso-position-horizontal-relative:page;mso-position-vertical:absolute;mso-position-vertical-relative:text;mso-width-percent:0;mso-height-percent:0;mso-width-relative:page;mso-height-relative:page;v-text-anchor:top" o:gfxdata="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" fillcolor="black" stroked="f">
+              <v:rect w14:anchorId="6C22A525" id="Rettangolo 1" o:spid="_x0000_s1026" style="position:absolute;margin-left:65pt;margin-top:15.75pt;width:470.95pt;height:.5pt;z-index:-251645952;visibility:visible;mso-wrap-style:square;mso-width-percent:0;mso-height-percent:0;mso-wrap-distance-left:0;mso-wrap-distance-top:0;mso-wrap-distance-right:0;mso-wrap-distance-bottom:0;mso-position-horizontal:absolute;mso-position-horizontal-relative:page;mso-position-vertical:absolute;mso-position-vertical-relative:text;mso-width-percent:0;mso-height-percent:0;mso-width-relative:page;mso-height-relative:page;v-text-anchor:top" o:gfxdata="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" fillcolor="black" stroked="f">
                 <w10:wrap type="topAndBottom" anchorx="page"/>
               </v:rect>
             </w:pict>
@@ -2013,7 +2007,7 @@
         </w:rPr>
         <w:lastRenderedPageBreak/>
         <w:drawing>
-          <wp:anchor distT="0" distB="0" distL="0" distR="0" simplePos="0" relativeHeight="251659264" behindDoc="1" locked="0" layoutInCell="1" allowOverlap="1" wp14:anchorId="7DBD0D55" wp14:editId="58B57BED">
+          <wp:anchor distT="0" distB="0" distL="0" distR="0" simplePos="0" relativeHeight="251659264" behindDoc="1" locked="0" layoutInCell="1" allowOverlap="1" wp14:anchorId="7DBD0D55" wp14:editId="093E4443">
             <wp:simplePos x="0" y="0"/>
             <wp:positionH relativeFrom="page">
               <wp:posOffset>0</wp:posOffset>
@@ -2021,8 +2015,8 @@
             <wp:positionV relativeFrom="page">
               <wp:posOffset>0</wp:posOffset>
             </wp:positionV>
-            <wp:extent cx="7773670" cy="10059670"/>
-            <wp:effectExtent l="0" t="0" r="0" b="0"/>
+            <wp:extent cx="7773245" cy="10051576"/>
+            <wp:effectExtent l="0" t="0" r="0" b="6985"/>
             <wp:wrapNone/>
             <wp:docPr id="5" name="image3.png"/>
             <wp:cNvGraphicFramePr>
@@ -2044,7 +2038,7 @@
                   <pic:spPr>
                     <a:xfrm>
                       <a:off x="0" y="0"/>
-                      <a:ext cx="7773670" cy="10059670"/>
+                      <a:ext cx="7777781" cy="10057442"/>
                     </a:xfrm>
                     <a:prstGeom prst="rect">
                       <a:avLst/>
@@ -2053,6 +2047,9 @@
                 </pic:pic>
               </a:graphicData>
             </a:graphic>
+            <wp14:sizeRelV relativeFrom="margin">
+              <wp14:pctHeight>0</wp14:pctHeight>
+            </wp14:sizeRelV>
           </wp:anchor>
         </w:drawing>
       </w:r>
@@ -2173,7 +2170,13 @@
         <w:t>di Informatica dell’Università degli Studi dell’Insubria. Il progetto è sviluppato in Java 16</w:t>
       </w:r>
       <w:r>
-        <w:t>.01</w:t>
+        <w:t>.0</w:t>
+      </w:r>
+      <w:r>
+        <w:t>.</w:t>
+      </w:r>
+      <w:r>
+        <w:t>1</w:t>
       </w:r>
       <w:r>
         <w:t>, utilizza</w:t>
@@ -2343,7 +2346,16 @@
         <w:t xml:space="preserve"> </w:t>
       </w:r>
       <w:r>
-        <w:t>come lettura e scrittura su file, mentre il secondo gruppo gestisce l’interazione front-end</w:t>
+        <w:t xml:space="preserve">come lettura e scrittura su </w:t>
+      </w:r>
+      <w:r>
+        <w:t>database</w:t>
+      </w:r>
+      <w:r>
+        <w:t>, mentre il secondo gruppo gestisce l’interazione front-end</w:t>
+      </w:r>
+      <w:r>
+        <w:t xml:space="preserve"> </w:t>
       </w:r>
       <w:r>
         <w:rPr>
@@ -2389,6 +2401,9 @@
       </w:r>
       <w:r>
         <w:t>grafica dell’applicativo.</w:t>
+      </w:r>
+      <w:r>
+        <w:t xml:space="preserve"> Il terzo gruppo viene utilizzato per gestire in maniera user-friendly le eccezioni sollevate durante l’esecuzione dell’applicativo.</w:t>
       </w:r>
     </w:p>
     <w:p>
@@ -2570,15 +2585,6 @@
       <w:r>
         <w:t>EmotionalSongs</w:t>
       </w:r>
-      <w:r>
-        <w:rPr>
-          <w:spacing w:val="-9"/>
-        </w:rPr>
-        <w:t xml:space="preserve"> </w:t>
-      </w:r>
-      <w:r>
-        <w:t>(main)</w:t>
-      </w:r>
     </w:p>
     <w:p>
       <w:pPr>
@@ -2802,6 +2808,9 @@
     <w:p>
       <w:pPr>
         <w:pStyle w:val="Corpotesto"/>
+        <w:tabs>
+          <w:tab w:val="left" w:pos="580"/>
+        </w:tabs>
         <w:rPr>
           <w:w w:val="80"/>
           <w:sz w:val="18"/>
@@ -2815,7 +2824,7 @@
         <mc:AlternateContent>
           <mc:Choice Requires="wps">
             <w:drawing>
-              <wp:anchor distT="0" distB="0" distL="0" distR="0" simplePos="0" relativeHeight="251669504" behindDoc="1" locked="0" layoutInCell="1" allowOverlap="1" wp14:anchorId="66B99AE6" wp14:editId="797849AF">
+              <wp:anchor distT="0" distB="0" distL="0" distR="0" simplePos="0" relativeHeight="251669504" behindDoc="1" locked="0" layoutInCell="1" allowOverlap="1" wp14:anchorId="66B99AE6" wp14:editId="6DD671A3">
                 <wp:simplePos x="0" y="0"/>
                 <wp:positionH relativeFrom="page">
                   <wp:posOffset>825500</wp:posOffset>
@@ -2863,6 +2872,87 @@
                           </a:ext>
                         </a:extLst>
                       </wps:spPr>
+                      <wps:txbx>
+                        <w:txbxContent>
+                          <w:p>
+                            <w:pPr>
+                              <w:pStyle w:val="Corpotesto"/>
+                            </w:pPr>
+                            <w:r>
+                              <w:rPr>
+                                <w:w w:val="80"/>
+                                <w:sz w:val="18"/>
+                              </w:rPr>
+                              <w:t>Pag.</w:t>
+                            </w:r>
+                            <w:r>
+                              <w:rPr>
+                                <w:spacing w:val="3"/>
+                                <w:w w:val="80"/>
+                                <w:sz w:val="18"/>
+                              </w:rPr>
+                              <w:t xml:space="preserve"> </w:t>
+                            </w:r>
+                            <w:r>
+                              <w:rPr>
+                                <w:rFonts w:ascii="Arial"/>
+                                <w:b/>
+                                <w:w w:val="80"/>
+                                <w:sz w:val="18"/>
+                              </w:rPr>
+                              <w:t>3</w:t>
+                            </w:r>
+                            <w:r>
+                              <w:rPr>
+                                <w:rFonts w:ascii="Arial"/>
+                                <w:b/>
+                                <w:spacing w:val="4"/>
+                                <w:w w:val="80"/>
+                                <w:sz w:val="18"/>
+                              </w:rPr>
+                              <w:t xml:space="preserve"> </w:t>
+                            </w:r>
+                            <w:r>
+                              <w:rPr>
+                                <w:w w:val="80"/>
+                                <w:sz w:val="18"/>
+                              </w:rPr>
+                              <w:t>a</w:t>
+                            </w:r>
+                            <w:r>
+                              <w:rPr>
+                                <w:spacing w:val="3"/>
+                                <w:w w:val="80"/>
+                                <w:sz w:val="18"/>
+                              </w:rPr>
+                              <w:t xml:space="preserve"> </w:t>
+                            </w:r>
+                            <w:r>
+                              <w:rPr>
+                                <w:rFonts w:ascii="Arial"/>
+                                <w:b/>
+                                <w:w w:val="80"/>
+                                <w:sz w:val="18"/>
+                              </w:rPr>
+                              <w:t>10</w:t>
+                            </w:r>
+                            <w:r>
+                              <w:rPr>
+                                <w:rFonts w:ascii="Arial"/>
+                                <w:b/>
+                                <w:w w:val="80"/>
+                                <w:sz w:val="18"/>
+                              </w:rPr>
+                              <w:br w:type="page"/>
+                            </w:r>
+                          </w:p>
+                          <w:p>
+                            <w:pPr>
+                              <w:jc w:val="center"/>
+                            </w:pPr>
+                          </w:p>
+                        </w:txbxContent>
+                      </wps:txbx>
                       <wps:bodyPr rot="0" vert="horz" wrap="square" lIns="91440" tIns="45720" rIns="91440" bIns="45720" anchor="t" anchorCtr="0" upright="1">
                         <a:noAutofit/>
                       </wps:bodyPr>
@@ -2880,7 +2970,88 @@
           </mc:Choice>
           <mc:Fallback>
             <w:pict>
-              <v:rect w14:anchorId="50FEE937" id="Rettangolo 1" o:spid="_x0000_s1026" style="position:absolute;margin-left:65pt;margin-top:11.25pt;width:470.95pt;height:.5pt;z-index:-251646976;visibility:visible;mso-wrap-style:square;mso-width-percent:0;mso-height-percent:0;mso-wrap-distance-left:0;mso-wrap-distance-top:0;mso-wrap-distance-right:0;mso-wrap-distance-bottom:0;mso-position-horizontal:absolute;mso-position-horizontal-relative:page;mso-position-vertical:absolute;mso-position-vertical-relative:text;mso-width-percent:0;mso-height-percent:0;mso-width-relative:page;mso-height-relative:page;v-text-anchor:top" o:gfxdata="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" fillcolor="black" stroked="f">
+              <v:rect w14:anchorId="66B99AE6" id="Rettangolo 1" o:spid="_x0000_s1026" style="position:absolute;margin-left:65pt;margin-top:11.25pt;width:470.95pt;height:.5pt;z-index:-251646976;visibility:visible;mso-wrap-style:square;mso-width-percent:0;mso-height-percent:0;mso-wrap-distance-left:0;mso-wrap-distance-top:0;mso-wrap-distance-right:0;mso-wrap-distance-bottom:0;mso-position-horizontal:absolute;mso-position-horizontal-relative:page;mso-position-vertical:absolute;mso-position-vertical-relative:text;mso-width-percent:0;mso-height-percent:0;mso-width-relative:page;mso-height-relative:page;v-text-anchor:top" o:gfxdata="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" fillcolor="black" stroked="f">
+                <v:textbox>
+                  <w:txbxContent>
+                    <w:p>
+                      <w:pPr>
+                        <w:pStyle w:val="Corpotesto"/>
+                      </w:pPr>
+                      <w:r>
+                        <w:rPr>
+                          <w:w w:val="80"/>
+                          <w:sz w:val="18"/>
+                        </w:rPr>
+                        <w:t>Pag.</w:t>
+                      </w:r>
+                      <w:r>
+                        <w:rPr>
+                          <w:spacing w:val="3"/>
+                          <w:w w:val="80"/>
+                          <w:sz w:val="18"/>
+                        </w:rPr>
+                        <w:t xml:space="preserve"> </w:t>
+                      </w:r>
+                      <w:r>
+                        <w:rPr>
+                          <w:rFonts w:ascii="Arial"/>
+                          <w:b/>
+                          <w:w w:val="80"/>
+                          <w:sz w:val="18"/>
+                        </w:rPr>
+                        <w:t>3</w:t>
+                      </w:r>
+                      <w:r>
+                        <w:rPr>
+                          <w:rFonts w:ascii="Arial"/>
+                          <w:b/>
+                          <w:spacing w:val="4"/>
+                          <w:w w:val="80"/>
+                          <w:sz w:val="18"/>
+                        </w:rPr>
+                        <w:t xml:space="preserve"> </w:t>
+                      </w:r>
+                      <w:r>
+                        <w:rPr>
+                          <w:w w:val="80"/>
+                          <w:sz w:val="18"/>
+                        </w:rPr>
+                        <w:t>a</w:t>
+                      </w:r>
+                      <w:r>
+                        <w:rPr>
+                          <w:spacing w:val="3"/>
+                          <w:w w:val="80"/>
+                          <w:sz w:val="18"/>
+                        </w:rPr>
+                        <w:t xml:space="preserve"> </w:t>
+                      </w:r>
+                      <w:r>
+                        <w:rPr>
+                          <w:rFonts w:ascii="Arial"/>
+                          <w:b/>
+                          <w:w w:val="80"/>
+                          <w:sz w:val="18"/>
+                        </w:rPr>
+                        <w:t>10</w:t>
+                      </w:r>
+                      <w:r>
+                        <w:rPr>
+                          <w:rFonts w:ascii="Arial"/>
+                          <w:b/>
+                          <w:w w:val="80"/>
+                          <w:sz w:val="18"/>
+                        </w:rPr>
+                        <w:br w:type="page"/>
+                      </w:r>
+                    </w:p>
+                    <w:p>
+                      <w:pPr>
+                        <w:jc w:val="center"/>
+                      </w:pPr>
+                    </w:p>
+                  </w:txbxContent>
+                </v:textbox>
                 <w10:wrap type="topAndBottom" anchorx="page"/>
               </v:rect>
             </w:pict>
@@ -2960,191 +3131,34 @@
           </mc:Choice>
           <mc:Fallback>
             <w:pict>
-              <v:rect w14:anchorId="5EB98337" id="Rettangolo 1" o:spid="_x0000_s1026" style="position:absolute;margin-left:70.6pt;margin-top:18.1pt;width:470.95pt;height:.5pt;z-index:-251674624;visibility:visible;mso-wrap-style:square;mso-width-percent:0;mso-height-percent:0;mso-wrap-distance-left:0;mso-wrap-distance-top:0;mso-wrap-distance-right:0;mso-wrap-distance-bottom:0;mso-position-horizontal:absolute;mso-position-horizontal-relative:page;mso-position-vertical:absolute;mso-position-vertical-relative:text;mso-width-percent:0;mso-height-percent:0;mso-width-relative:page;mso-height-relative:page;v-text-anchor:top" o:gfxdata="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" fillcolor="black" stroked="f">
+              <v:rect w14:anchorId="64750199" id="Rettangolo 1" o:spid="_x0000_s1026" style="position:absolute;margin-left:70.6pt;margin-top:18.1pt;width:470.95pt;height:.5pt;z-index:-251674624;visibility:visible;mso-wrap-style:square;mso-width-percent:0;mso-height-percent:0;mso-wrap-distance-left:0;mso-wrap-distance-top:0;mso-wrap-distance-right:0;mso-wrap-distance-bottom:0;mso-position-horizontal:absolute;mso-position-horizontal-relative:page;mso-position-vertical:absolute;mso-position-vertical-relative:text;mso-width-percent:0;mso-height-percent:0;mso-width-relative:page;mso-height-relative:page;v-text-anchor:top" o:gfxdata="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" fillcolor="black" stroked="f">
                 <w10:wrap type="topAndBottom" anchorx="page"/>
               </v:rect>
             </w:pict>
           </mc:Fallback>
         </mc:AlternateContent>
       </w:r>
-    </w:p>
-    <w:p>
-      <w:pPr>
-        <w:pStyle w:val="Corpotesto"/>
-      </w:pPr>
       <w:r>
         <w:rPr>
           <w:w w:val="80"/>
           <w:sz w:val="18"/>
         </w:rPr>
-        <w:t>Pag.</w:t>
-      </w:r>
-      <w:r>
-        <w:rPr>
-          <w:spacing w:val="3"/>
-          <w:w w:val="80"/>
-          <w:sz w:val="18"/>
-        </w:rPr>
-        <w:t xml:space="preserve"> </w:t>
-      </w:r>
-      <w:r>
-        <w:rPr>
-          <w:rFonts w:ascii="Arial"/>
-          <w:b/>
-          <w:w w:val="80"/>
-          <w:sz w:val="18"/>
-        </w:rPr>
-        <w:t>3</w:t>
-      </w:r>
-      <w:r>
-        <w:rPr>
-          <w:rFonts w:ascii="Arial"/>
-          <w:b/>
-          <w:spacing w:val="4"/>
-          <w:w w:val="80"/>
-          <w:sz w:val="18"/>
-        </w:rPr>
-        <w:t xml:space="preserve"> </w:t>
-      </w:r>
-      <w:r>
-        <w:rPr>
-          <w:w w:val="80"/>
-          <w:sz w:val="18"/>
-        </w:rPr>
-        <w:t>a</w:t>
-      </w:r>
-      <w:r>
-        <w:rPr>
-          <w:spacing w:val="3"/>
-          <w:w w:val="80"/>
-          <w:sz w:val="18"/>
-        </w:rPr>
-        <w:t xml:space="preserve"> </w:t>
-      </w:r>
-      <w:r>
-        <w:rPr>
-          <w:rFonts w:ascii="Arial"/>
-          <w:b/>
-          <w:w w:val="80"/>
-          <w:sz w:val="18"/>
-        </w:rPr>
-        <w:t>10</w:t>
-      </w:r>
-      <w:r>
-        <w:rPr>
-          <w:rFonts w:ascii="Arial"/>
-          <w:b/>
-          <w:w w:val="80"/>
-          <w:sz w:val="18"/>
-        </w:rPr>
-        <w:br w:type="page"/>
-      </w:r>
-    </w:p>
-    <w:p>
-      <w:pPr>
-        <w:pStyle w:val="Titolo3"/>
-        <w:tabs>
-          <w:tab w:val="left" w:pos="1564"/>
-        </w:tabs>
-        <w:spacing w:before="120"/>
-        <w:ind w:left="1800" w:firstLine="0"/>
-        <w:jc w:val="both"/>
-      </w:pPr>
+        <w:tab/>
+      </w:r>
       <w:r>
         <w:rPr>
           <w:noProof/>
-          <w:sz w:val="18"/>
-        </w:rPr>
-        <w:lastRenderedPageBreak/>
-        <mc:AlternateContent>
-          <mc:Choice Requires="wps">
-            <w:drawing>
-              <wp:anchor distT="0" distB="0" distL="0" distR="0" simplePos="0" relativeHeight="251642880" behindDoc="1" locked="0" layoutInCell="1" allowOverlap="1" wp14:anchorId="7325685F" wp14:editId="7D21EE02">
-                <wp:simplePos x="0" y="0"/>
-                <wp:positionH relativeFrom="page">
-                  <wp:posOffset>825500</wp:posOffset>
-                </wp:positionH>
-                <wp:positionV relativeFrom="paragraph">
-                  <wp:posOffset>171450</wp:posOffset>
-                </wp:positionV>
-                <wp:extent cx="5981065" cy="6350"/>
-                <wp:effectExtent l="0" t="0" r="0" b="0"/>
-                <wp:wrapTopAndBottom/>
-                <wp:docPr id="1603437785" name="Rettangolo 1"/>
-                <wp:cNvGraphicFramePr>
-                  <a:graphicFrameLocks xmlns:a="http://schemas.openxmlformats.org/drawingml/2006/main"/>
-                </wp:cNvGraphicFramePr>
-                <a:graphic xmlns:a="http://schemas.openxmlformats.org/drawingml/2006/main">
-                  <a:graphicData uri="http://schemas.microsoft.com/office/word/2010/wordprocessingShape">
-                    <wps:wsp>
-                      <wps:cNvSpPr>
-                        <a:spLocks noChangeArrowheads="1"/>
-                      </wps:cNvSpPr>
-                      <wps:spPr bwMode="auto">
-                        <a:xfrm>
-                          <a:off x="0" y="0"/>
-                          <a:ext cx="5981065" cy="6350"/>
-                        </a:xfrm>
-                        <a:prstGeom prst="rect">
-                          <a:avLst/>
-                        </a:prstGeom>
-                        <a:solidFill>
-                          <a:srgbClr val="000000"/>
-                        </a:solidFill>
-                        <a:ln>
-                          <a:noFill/>
-                        </a:ln>
-                        <a:extLst>
-                          <a:ext uri="{91240B29-F687-4F45-9708-019B960494DF}">
-                            <a14:hiddenLine xmlns:a14="http://schemas.microsoft.com/office/drawing/2010/main" w="9525">
-                              <a:solidFill>
-                                <a:srgbClr val="000000"/>
-                              </a:solidFill>
-                              <a:miter lim="800000"/>
-                              <a:headEnd/>
-                              <a:tailEnd/>
-                            </a14:hiddenLine>
-                          </a:ext>
-                        </a:extLst>
-                      </wps:spPr>
-                      <wps:bodyPr rot="0" vert="horz" wrap="square" lIns="91440" tIns="45720" rIns="91440" bIns="45720" anchor="t" anchorCtr="0" upright="1">
-                        <a:noAutofit/>
-                      </wps:bodyPr>
-                    </wps:wsp>
-                  </a:graphicData>
-                </a:graphic>
-                <wp14:sizeRelH relativeFrom="page">
-                  <wp14:pctWidth>0</wp14:pctWidth>
-                </wp14:sizeRelH>
-                <wp14:sizeRelV relativeFrom="page">
-                  <wp14:pctHeight>0</wp14:pctHeight>
-                </wp14:sizeRelV>
-              </wp:anchor>
-            </w:drawing>
-          </mc:Choice>
-          <mc:Fallback>
-            <w:pict>
-              <v:rect w14:anchorId="7B4821BA" id="Rettangolo 1" o:spid="_x0000_s1026" style="position:absolute;margin-left:65pt;margin-top:13.5pt;width:470.95pt;height:.5pt;z-index:-251673600;visibility:visible;mso-wrap-style:square;mso-width-percent:0;mso-height-percent:0;mso-wrap-distance-left:0;mso-wrap-distance-top:0;mso-wrap-distance-right:0;mso-wrap-distance-bottom:0;mso-position-horizontal:absolute;mso-position-horizontal-relative:page;mso-position-vertical:absolute;mso-position-vertical-relative:text;mso-width-percent:0;mso-height-percent:0;mso-width-relative:page;mso-height-relative:page;v-text-anchor:top" o:gfxdata="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" fillcolor="black" stroked="f">
-                <w10:wrap type="topAndBottom" anchorx="page"/>
-              </v:rect>
-            </w:pict>
-          </mc:Fallback>
-        </mc:AlternateContent>
-      </w:r>
-      <w:r>
-        <w:rPr>
-          <w:noProof/>
         </w:rPr>
         <w:drawing>
-          <wp:anchor distT="0" distB="0" distL="0" distR="0" simplePos="0" relativeHeight="251640832" behindDoc="1" locked="0" layoutInCell="1" allowOverlap="1" wp14:anchorId="07174D7B" wp14:editId="0F89815A">
+          <wp:anchor distT="0" distB="0" distL="0" distR="0" simplePos="0" relativeHeight="251655168" behindDoc="1" locked="0" layoutInCell="1" allowOverlap="1" wp14:anchorId="07174D7B" wp14:editId="43C209D8">
             <wp:simplePos x="0" y="0"/>
             <wp:positionH relativeFrom="page">
-              <wp:posOffset>0</wp:posOffset>
+              <wp:posOffset>-136478</wp:posOffset>
             </wp:positionH>
             <wp:positionV relativeFrom="page">
-              <wp:posOffset>-9525</wp:posOffset>
+              <wp:posOffset>-232012</wp:posOffset>
             </wp:positionV>
-            <wp:extent cx="7773670" cy="10059670"/>
+            <wp:extent cx="7951091" cy="10059670"/>
             <wp:effectExtent l="0" t="0" r="0" b="0"/>
             <wp:wrapNone/>
             <wp:docPr id="1865696120" name="Immagine 1865696120"/>
@@ -3167,7 +3181,7 @@
                   <pic:spPr>
                     <a:xfrm>
                       <a:off x="0" y="0"/>
-                      <a:ext cx="7773670" cy="10059670"/>
+                      <a:ext cx="7951553" cy="10060254"/>
                     </a:xfrm>
                     <a:prstGeom prst="rect">
                       <a:avLst/>
@@ -3176,6 +3190,132 @@
                 </pic:pic>
               </a:graphicData>
             </a:graphic>
+            <wp14:sizeRelH relativeFrom="margin">
+              <wp14:pctWidth>0</wp14:pctWidth>
+            </wp14:sizeRelH>
+          </wp:anchor>
+        </w:drawing>
+      </w:r>
+      <w:r>
+        <w:rPr>
+          <w:w w:val="80"/>
+          <w:sz w:val="18"/>
+        </w:rPr>
+        <w:t>Pag.</w:t>
+      </w:r>
+      <w:r>
+        <w:rPr>
+          <w:spacing w:val="3"/>
+          <w:w w:val="80"/>
+          <w:sz w:val="18"/>
+        </w:rPr>
+        <w:t xml:space="preserve"> </w:t>
+      </w:r>
+      <w:r>
+        <w:rPr>
+          <w:rFonts w:ascii="Arial"/>
+          <w:b/>
+          <w:w w:val="80"/>
+          <w:sz w:val="18"/>
+        </w:rPr>
+        <w:t>3</w:t>
+      </w:r>
+      <w:r>
+        <w:rPr>
+          <w:rFonts w:ascii="Arial"/>
+          <w:b/>
+          <w:spacing w:val="4"/>
+          <w:w w:val="80"/>
+          <w:sz w:val="18"/>
+        </w:rPr>
+        <w:t xml:space="preserve"> </w:t>
+      </w:r>
+      <w:r>
+        <w:rPr>
+          <w:w w:val="80"/>
+          <w:sz w:val="18"/>
+        </w:rPr>
+        <w:t>a</w:t>
+      </w:r>
+      <w:r>
+        <w:rPr>
+          <w:spacing w:val="3"/>
+          <w:w w:val="80"/>
+          <w:sz w:val="18"/>
+        </w:rPr>
+        <w:t xml:space="preserve"> </w:t>
+      </w:r>
+      <w:r>
+        <w:rPr>
+          <w:rFonts w:ascii="Arial"/>
+          <w:b/>
+          <w:w w:val="80"/>
+          <w:sz w:val="18"/>
+        </w:rPr>
+        <w:t>10</w:t>
+      </w:r>
+    </w:p>
+    <w:p>
+      <w:pPr>
+        <w:pStyle w:val="Titolo3"/>
+        <w:tabs>
+          <w:tab w:val="left" w:pos="1564"/>
+        </w:tabs>
+        <w:spacing w:before="120"/>
+        <w:jc w:val="both"/>
+      </w:pPr>
+      <w:r>
+        <w:rPr>
+          <w:noProof/>
+        </w:rPr>
+        <w:lastRenderedPageBreak/>
+        <w:drawing>
+          <wp:anchor distT="0" distB="0" distL="0" distR="0" simplePos="0" relativeHeight="251661312" behindDoc="1" locked="0" layoutInCell="1" allowOverlap="1" wp14:anchorId="381227A7" wp14:editId="21CE9EB0">
+            <wp:simplePos x="0" y="0"/>
+            <wp:positionH relativeFrom="page">
+              <wp:posOffset>-218364</wp:posOffset>
+            </wp:positionH>
+            <wp:positionV relativeFrom="page">
+              <wp:posOffset>-191070</wp:posOffset>
+            </wp:positionV>
+            <wp:extent cx="7990764" cy="10340605"/>
+            <wp:effectExtent l="0" t="0" r="0" b="3810"/>
+            <wp:wrapNone/>
+            <wp:docPr id="952983666" name="Immagine 952983666"/>
+            <wp:cNvGraphicFramePr>
+              <a:graphicFrameLocks xmlns:a="http://schemas.openxmlformats.org/drawingml/2006/main" noChangeAspect="1"/>
+            </wp:cNvGraphicFramePr>
+            <a:graphic xmlns:a="http://schemas.openxmlformats.org/drawingml/2006/main">
+              <a:graphicData uri="http://schemas.openxmlformats.org/drawingml/2006/picture">
+                <pic:pic xmlns:pic="http://schemas.openxmlformats.org/drawingml/2006/picture">
+                  <pic:nvPicPr>
+                    <pic:cNvPr id="8" name="image4.png"/>
+                    <pic:cNvPicPr/>
+                  </pic:nvPicPr>
+                  <pic:blipFill>
+                    <a:blip r:embed="rId8" cstate="print"/>
+                    <a:stretch>
+                      <a:fillRect/>
+                    </a:stretch>
+                  </pic:blipFill>
+                  <pic:spPr>
+                    <a:xfrm>
+                      <a:off x="0" y="0"/>
+                      <a:ext cx="7993742" cy="10344459"/>
+                    </a:xfrm>
+                    <a:prstGeom prst="rect">
+                      <a:avLst/>
+                    </a:prstGeom>
+                  </pic:spPr>
+                </pic:pic>
+              </a:graphicData>
+            </a:graphic>
+            <wp14:sizeRelH relativeFrom="margin">
+              <wp14:pctWidth>0</wp14:pctWidth>
+            </wp14:sizeRelH>
+            <wp14:sizeRelV relativeFrom="margin">
+              <wp14:pctHeight>0</wp14:pctHeight>
+            </wp14:sizeRelV>
           </wp:anchor>
         </w:drawing>
       </w:r>
@@ -3344,267 +3484,6 @@
     </w:p>
     <w:p>
       <w:pPr>
-        <w:pStyle w:val="Titolo3"/>
-        <w:tabs>
-          <w:tab w:val="left" w:pos="1564"/>
-        </w:tabs>
-        <w:spacing w:before="120"/>
-        <w:ind w:left="0" w:firstLine="0"/>
-        <w:jc w:val="both"/>
-      </w:pPr>
-    </w:p>
-    <w:p>
-      <w:pPr>
-        <w:pStyle w:val="Titolo3"/>
-        <w:tabs>
-          <w:tab w:val="left" w:pos="1564"/>
-        </w:tabs>
-        <w:spacing w:before="120"/>
-        <w:ind w:left="0" w:firstLine="0"/>
-        <w:jc w:val="both"/>
-      </w:pPr>
-    </w:p>
-    <w:p>
-      <w:pPr>
-        <w:pStyle w:val="Titolo3"/>
-        <w:tabs>
-          <w:tab w:val="left" w:pos="1564"/>
-        </w:tabs>
-        <w:spacing w:before="120"/>
-        <w:ind w:left="0" w:firstLine="0"/>
-        <w:jc w:val="both"/>
-      </w:pPr>
-    </w:p>
-    <w:p>
-      <w:pPr>
-        <w:pStyle w:val="Titolo3"/>
-        <w:tabs>
-          <w:tab w:val="left" w:pos="1564"/>
-        </w:tabs>
-        <w:spacing w:before="120"/>
-        <w:ind w:left="0" w:firstLine="0"/>
-        <w:jc w:val="both"/>
-      </w:pPr>
-    </w:p>
-    <w:p>
-      <w:pPr>
-        <w:pStyle w:val="Titolo3"/>
-        <w:tabs>
-          <w:tab w:val="left" w:pos="1564"/>
-        </w:tabs>
-        <w:spacing w:before="120"/>
-        <w:ind w:left="0" w:firstLine="0"/>
-        <w:jc w:val="both"/>
-      </w:pPr>
-    </w:p>
-    <w:p>
-      <w:pPr>
-        <w:pStyle w:val="Titolo3"/>
-        <w:tabs>
-          <w:tab w:val="left" w:pos="1564"/>
-        </w:tabs>
-        <w:spacing w:before="120"/>
-        <w:ind w:left="0" w:firstLine="0"/>
-        <w:jc w:val="both"/>
-      </w:pPr>
-    </w:p>
-    <w:p>
-      <w:pPr>
-        <w:pStyle w:val="Titolo3"/>
-        <w:tabs>
-          <w:tab w:val="left" w:pos="1564"/>
-        </w:tabs>
-        <w:spacing w:before="120"/>
-        <w:ind w:left="0" w:firstLine="0"/>
-        <w:jc w:val="both"/>
-      </w:pPr>
-    </w:p>
-    <w:p>
-      <w:pPr>
-        <w:pStyle w:val="Titolo3"/>
-        <w:tabs>
-          <w:tab w:val="left" w:pos="1564"/>
-        </w:tabs>
-        <w:spacing w:before="120"/>
-        <w:ind w:left="0" w:firstLine="0"/>
-        <w:jc w:val="both"/>
-      </w:pPr>
-    </w:p>
-    <w:p>
-      <w:pPr>
-        <w:pStyle w:val="Titolo3"/>
-        <w:tabs>
-          <w:tab w:val="left" w:pos="1564"/>
-        </w:tabs>
-        <w:spacing w:before="120"/>
-        <w:ind w:left="0" w:firstLine="0"/>
-        <w:jc w:val="both"/>
-      </w:pPr>
-    </w:p>
-    <w:p>
-      <w:pPr>
-        <w:pStyle w:val="Titolo3"/>
-        <w:tabs>
-          <w:tab w:val="left" w:pos="1564"/>
-        </w:tabs>
-        <w:spacing w:before="120"/>
-        <w:ind w:left="0" w:firstLine="0"/>
-        <w:jc w:val="both"/>
-      </w:pPr>
-    </w:p>
-    <w:p>
-      <w:pPr>
-        <w:pStyle w:val="Titolo3"/>
-        <w:tabs>
-          <w:tab w:val="left" w:pos="1564"/>
-        </w:tabs>
-        <w:spacing w:before="120"/>
-        <w:ind w:left="0" w:firstLine="0"/>
-        <w:jc w:val="both"/>
-      </w:pPr>
-    </w:p>
-    <w:p>
-      <w:pPr>
-        <w:pStyle w:val="Titolo3"/>
-        <w:tabs>
-          <w:tab w:val="left" w:pos="1564"/>
-        </w:tabs>
-        <w:spacing w:before="120"/>
-        <w:ind w:left="0" w:firstLine="0"/>
-        <w:jc w:val="both"/>
-      </w:pPr>
-    </w:p>
-    <w:p>
-      <w:pPr>
-        <w:pStyle w:val="Titolo3"/>
-        <w:tabs>
-          <w:tab w:val="left" w:pos="1564"/>
-        </w:tabs>
-        <w:spacing w:before="120"/>
-        <w:ind w:left="0" w:firstLine="0"/>
-        <w:jc w:val="both"/>
-      </w:pPr>
-    </w:p>
-    <w:p>
-      <w:pPr>
-        <w:pStyle w:val="Titolo3"/>
-        <w:tabs>
-          <w:tab w:val="left" w:pos="1564"/>
-        </w:tabs>
-        <w:spacing w:before="120"/>
-        <w:ind w:left="0" w:firstLine="0"/>
-        <w:jc w:val="both"/>
-      </w:pPr>
-    </w:p>
-    <w:p>
-      <w:pPr>
-        <w:pStyle w:val="Titolo3"/>
-        <w:tabs>
-          <w:tab w:val="left" w:pos="1564"/>
-        </w:tabs>
-        <w:spacing w:before="120"/>
-        <w:ind w:left="0" w:firstLine="0"/>
-        <w:jc w:val="both"/>
-      </w:pPr>
-    </w:p>
-    <w:p>
-      <w:pPr>
-        <w:pStyle w:val="Titolo3"/>
-        <w:tabs>
-          <w:tab w:val="left" w:pos="1564"/>
-        </w:tabs>
-        <w:spacing w:before="120"/>
-        <w:ind w:left="0" w:firstLine="0"/>
-        <w:jc w:val="both"/>
-      </w:pPr>
-    </w:p>
-    <w:p>
-      <w:pPr>
-        <w:pStyle w:val="Titolo3"/>
-        <w:tabs>
-          <w:tab w:val="left" w:pos="1564"/>
-        </w:tabs>
-        <w:spacing w:before="120"/>
-        <w:ind w:left="0" w:firstLine="0"/>
-        <w:jc w:val="both"/>
-      </w:pPr>
-    </w:p>
-    <w:p>
-      <w:pPr>
-        <w:pStyle w:val="Titolo3"/>
-        <w:tabs>
-          <w:tab w:val="left" w:pos="1564"/>
-        </w:tabs>
-        <w:spacing w:before="120"/>
-        <w:ind w:left="0" w:firstLine="0"/>
-        <w:jc w:val="both"/>
-      </w:pPr>
-    </w:p>
-    <w:p>
-      <w:pPr>
-        <w:pStyle w:val="Titolo3"/>
-        <w:tabs>
-          <w:tab w:val="left" w:pos="1564"/>
-        </w:tabs>
-        <w:spacing w:before="120"/>
-        <w:ind w:left="0" w:firstLine="0"/>
-        <w:jc w:val="both"/>
-      </w:pPr>
-    </w:p>
-    <w:p>
-      <w:pPr>
-        <w:pStyle w:val="Titolo3"/>
-        <w:tabs>
-          <w:tab w:val="left" w:pos="1564"/>
-        </w:tabs>
-        <w:spacing w:before="120"/>
-        <w:ind w:left="0" w:firstLine="0"/>
-        <w:jc w:val="both"/>
-      </w:pPr>
-    </w:p>
-    <w:p>
-      <w:pPr>
-        <w:pStyle w:val="Titolo3"/>
-        <w:tabs>
-          <w:tab w:val="left" w:pos="1564"/>
-        </w:tabs>
-        <w:spacing w:before="120"/>
-        <w:ind w:left="0" w:firstLine="0"/>
-        <w:jc w:val="both"/>
-      </w:pPr>
-    </w:p>
-    <w:p>
-      <w:pPr>
-        <w:pStyle w:val="Titolo3"/>
-        <w:tabs>
-          <w:tab w:val="left" w:pos="1564"/>
-        </w:tabs>
-        <w:spacing w:before="120"/>
-        <w:ind w:left="0" w:firstLine="0"/>
-        <w:jc w:val="both"/>
-      </w:pPr>
-    </w:p>
-    <w:p>
-      <w:pPr>
-        <w:pStyle w:val="Titolo3"/>
-        <w:tabs>
-          <w:tab w:val="left" w:pos="1564"/>
-        </w:tabs>
-        <w:spacing w:before="120"/>
-        <w:ind w:left="0" w:firstLine="0"/>
-        <w:jc w:val="both"/>
-      </w:pPr>
-    </w:p>
-    <w:p>
-      <w:pPr>
-        <w:pStyle w:val="Corpotesto"/>
-        <w:rPr>
-          <w:sz w:val="20"/>
-        </w:rPr>
-      </w:pPr>
-    </w:p>
-    <w:p>
-      <w:pPr>
         <w:pStyle w:val="Corpotesto"/>
         <w:rPr>
           <w:sz w:val="20"/>
@@ -3626,7 +3505,7 @@
         <mc:AlternateContent>
           <mc:Choice Requires="wps">
             <w:drawing>
-              <wp:anchor distT="0" distB="0" distL="0" distR="0" simplePos="0" relativeHeight="251668480" behindDoc="1" locked="0" layoutInCell="1" allowOverlap="1" wp14:anchorId="61B4A4DC" wp14:editId="6A257A97">
+              <wp:anchor distT="0" distB="0" distL="0" distR="0" simplePos="0" relativeHeight="251657216" behindDoc="1" locked="0" layoutInCell="1" allowOverlap="1" wp14:anchorId="61B4A4DC" wp14:editId="6A257A97">
                 <wp:simplePos x="0" y="0"/>
                 <wp:positionH relativeFrom="page">
                   <wp:posOffset>825500</wp:posOffset>
@@ -3691,7 +3570,7 @@
           </mc:Choice>
           <mc:Fallback>
             <w:pict>
-              <v:rect w14:anchorId="480DCFCB" id="Rettangolo 1" o:spid="_x0000_s1026" style="position:absolute;margin-left:65pt;margin-top:12pt;width:470.95pt;height:.5pt;z-index:-251648000;visibility:visible;mso-wrap-style:square;mso-width-percent:0;mso-height-percent:0;mso-wrap-distance-left:0;mso-wrap-distance-top:0;mso-wrap-distance-right:0;mso-wrap-distance-bottom:0;mso-position-horizontal:absolute;mso-position-horizontal-relative:page;mso-position-vertical:absolute;mso-position-vertical-relative:text;mso-width-percent:0;mso-height-percent:0;mso-width-relative:page;mso-height-relative:page;v-text-anchor:top" o:gfxdata="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" fillcolor="black" stroked="f">
+              <v:rect w14:anchorId="1C13B81A" id="Rettangolo 1" o:spid="_x0000_s1026" style="position:absolute;margin-left:65pt;margin-top:12pt;width:470.95pt;height:.5pt;z-index:-251659264;visibility:visible;mso-wrap-style:square;mso-width-percent:0;mso-height-percent:0;mso-wrap-distance-left:0;mso-wrap-distance-top:0;mso-wrap-distance-right:0;mso-wrap-distance-bottom:0;mso-position-horizontal:absolute;mso-position-horizontal-relative:page;mso-position-vertical:absolute;mso-position-vertical-relative:text;mso-width-percent:0;mso-height-percent:0;mso-width-relative:page;mso-height-relative:page;v-text-anchor:top" o:gfxdata="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" fillcolor="black" stroked="f">
                 <w10:wrap type="topAndBottom" anchorx="page"/>
               </v:rect>
             </w:pict>
@@ -3710,6 +3589,248 @@
           <w:sz w:val="18"/>
         </w:rPr>
       </w:pPr>
+      <w:r>
+        <w:rPr>
+          <w:noProof/>
+          <w:sz w:val="18"/>
+        </w:rPr>
+        <mc:AlternateContent>
+          <mc:Choice Requires="wps">
+            <w:drawing>
+              <wp:anchor distT="0" distB="0" distL="0" distR="0" simplePos="0" relativeHeight="251662336" behindDoc="1" locked="0" layoutInCell="1" allowOverlap="1" wp14:anchorId="0A463337" wp14:editId="3E2B7DE4">
+                <wp:simplePos x="0" y="0"/>
+                <wp:positionH relativeFrom="page">
+                  <wp:posOffset>791381</wp:posOffset>
+                </wp:positionH>
+                <wp:positionV relativeFrom="paragraph">
+                  <wp:posOffset>189211</wp:posOffset>
+                </wp:positionV>
+                <wp:extent cx="5981065" cy="6350"/>
+                <wp:effectExtent l="0" t="0" r="0" b="0"/>
+                <wp:wrapTopAndBottom/>
+                <wp:docPr id="232996826" name="Rettangolo 1"/>
+                <wp:cNvGraphicFramePr>
+                  <a:graphicFrameLocks xmlns:a="http://schemas.openxmlformats.org/drawingml/2006/main"/>
+                </wp:cNvGraphicFramePr>
+                <a:graphic xmlns:a="http://schemas.openxmlformats.org/drawingml/2006/main">
+                  <a:graphicData uri="http://schemas.microsoft.com/office/word/2010/wordprocessingShape">
+                    <wps:wsp>
+                      <wps:cNvSpPr>
+                        <a:spLocks noChangeArrowheads="1"/>
+                      </wps:cNvSpPr>
+                      <wps:spPr bwMode="auto">
+                        <a:xfrm>
+                          <a:off x="0" y="0"/>
+                          <a:ext cx="5981065" cy="6350"/>
+                        </a:xfrm>
+                        <a:prstGeom prst="rect">
+                          <a:avLst/>
+                        </a:prstGeom>
+                        <a:solidFill>
+                          <a:srgbClr val="000000"/>
+                        </a:solidFill>
+                        <a:ln>
+                          <a:noFill/>
+                        </a:ln>
+                        <a:extLst>
+                          <a:ext uri="{91240B29-F687-4F45-9708-019B960494DF}">
+                            <a14:hiddenLine xmlns:a14="http://schemas.microsoft.com/office/drawing/2010/main" w="9525">
+                              <a:solidFill>
+                                <a:srgbClr val="000000"/>
+                              </a:solidFill>
+                              <a:miter lim="800000"/>
+                              <a:headEnd/>
+                              <a:tailEnd/>
+                            </a14:hiddenLine>
+                          </a:ext>
+                        </a:extLst>
+                      </wps:spPr>
+                      <wps:txbx>
+                        <w:txbxContent>
+                          <w:p>
+                            <w:pPr>
+                              <w:pStyle w:val="Corpotesto"/>
+                            </w:pPr>
+                            <w:r>
+                              <w:rPr>
+                                <w:w w:val="80"/>
+                                <w:sz w:val="18"/>
+                              </w:rPr>
+                              <w:t>Pag.</w:t>
+                            </w:r>
+                            <w:r>
+                              <w:rPr>
+                                <w:spacing w:val="3"/>
+                                <w:w w:val="80"/>
+                                <w:sz w:val="18"/>
+                              </w:rPr>
+                              <w:t xml:space="preserve"> </w:t>
+                            </w:r>
+                            <w:r>
+                              <w:rPr>
+                                <w:rFonts w:ascii="Arial"/>
+                                <w:b/>
+                                <w:w w:val="80"/>
+                                <w:sz w:val="18"/>
+                              </w:rPr>
+                              <w:t>3</w:t>
+                            </w:r>
+                            <w:r>
+                              <w:rPr>
+                                <w:rFonts w:ascii="Arial"/>
+                                <w:b/>
+                                <w:spacing w:val="4"/>
+                                <w:w w:val="80"/>
+                                <w:sz w:val="18"/>
+                              </w:rPr>
+                              <w:t xml:space="preserve"> </w:t>
+                            </w:r>
+                            <w:r>
+                              <w:rPr>
+                                <w:w w:val="80"/>
+                                <w:sz w:val="18"/>
+                              </w:rPr>
+                              <w:t>a</w:t>
+                            </w:r>
+                            <w:r>
+                              <w:rPr>
+                                <w:spacing w:val="3"/>
+                                <w:w w:val="80"/>
+                                <w:sz w:val="18"/>
+                              </w:rPr>
+                              <w:t xml:space="preserve"> </w:t>
+                            </w:r>
+                            <w:r>
+                              <w:rPr>
+                                <w:rFonts w:ascii="Arial"/>
+                                <w:b/>
+                                <w:w w:val="80"/>
+                                <w:sz w:val="18"/>
+                              </w:rPr>
+                              <w:t>10</w:t>
+                            </w:r>
+                            <w:r>
+                              <w:rPr>
+                                <w:rFonts w:ascii="Arial"/>
+                                <w:b/>
+                                <w:w w:val="80"/>
+                                <w:sz w:val="18"/>
+                              </w:rPr>
+                              <w:br w:type="page"/>
+                            </w:r>
+                          </w:p>
+                          <w:p>
+                            <w:pPr>
+                              <w:jc w:val="center"/>
+                            </w:pPr>
+                          </w:p>
+                        </w:txbxContent>
+                      </wps:txbx>
+                      <wps:bodyPr rot="0" vert="horz" wrap="square" lIns="91440" tIns="45720" rIns="91440" bIns="45720" anchor="t" anchorCtr="0" upright="1">
+                        <a:noAutofit/>
+                      </wps:bodyPr>
+                    </wps:wsp>
+                  </a:graphicData>
+                </a:graphic>
+                <wp14:sizeRelH relativeFrom="page">
+                  <wp14:pctWidth>0</wp14:pctWidth>
+                </wp14:sizeRelH>
+                <wp14:sizeRelV relativeFrom="page">
+                  <wp14:pctHeight>0</wp14:pctHeight>
+                </wp14:sizeRelV>
+              </wp:anchor>
+            </w:drawing>
+          </mc:Choice>
+          <mc:Fallback>
+            <w:pict>
+              <v:rect w14:anchorId="0A463337" id="_x0000_s1027" style="position:absolute;left:0;text-align:left;margin-left:62.3pt;margin-top:14.9pt;width:470.95pt;height:.5pt;z-index:-251654144;visibility:visible;mso-wrap-style:square;mso-width-percent:0;mso-height-percent:0;mso-wrap-distance-left:0;mso-wrap-distance-top:0;mso-wrap-distance-right:0;mso-wrap-distance-bottom:0;mso-position-horizontal:absolute;mso-position-horizontal-relative:page;mso-position-vertical:absolute;mso-position-vertical-relative:text;mso-width-percent:0;mso-height-percent:0;mso-width-relative:page;mso-height-relative:page;v-text-anchor:top" o:gfxdata="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" fillcolor="black" stroked="f">
+                <v:textbox>
+                  <w:txbxContent>
+                    <w:p>
+                      <w:pPr>
+                        <w:pStyle w:val="Corpotesto"/>
+                      </w:pPr>
+                      <w:r>
+                        <w:rPr>
+                          <w:w w:val="80"/>
+                          <w:sz w:val="18"/>
+                        </w:rPr>
+                        <w:t>Pag.</w:t>
+                      </w:r>
+                      <w:r>
+                        <w:rPr>
+                          <w:spacing w:val="3"/>
+                          <w:w w:val="80"/>
+                          <w:sz w:val="18"/>
+                        </w:rPr>
+                        <w:t xml:space="preserve"> </w:t>
+                      </w:r>
+                      <w:r>
+                        <w:rPr>
+                          <w:rFonts w:ascii="Arial"/>
+                          <w:b/>
+                          <w:w w:val="80"/>
+                          <w:sz w:val="18"/>
+                        </w:rPr>
+                        <w:t>3</w:t>
+                      </w:r>
+                      <w:r>
+                        <w:rPr>
+                          <w:rFonts w:ascii="Arial"/>
+                          <w:b/>
+                          <w:spacing w:val="4"/>
+                          <w:w w:val="80"/>
+                          <w:sz w:val="18"/>
+                        </w:rPr>
+                        <w:t xml:space="preserve"> </w:t>
+                      </w:r>
+                      <w:r>
+                        <w:rPr>
+                          <w:w w:val="80"/>
+                          <w:sz w:val="18"/>
+                        </w:rPr>
+                        <w:t>a</w:t>
+                      </w:r>
+                      <w:r>
+                        <w:rPr>
+                          <w:spacing w:val="3"/>
+                          <w:w w:val="80"/>
+                          <w:sz w:val="18"/>
+                        </w:rPr>
+                        <w:t xml:space="preserve"> </w:t>
+                      </w:r>
+                      <w:r>
+                        <w:rPr>
+                          <w:rFonts w:ascii="Arial"/>
+                          <w:b/>
+                          <w:w w:val="80"/>
+                          <w:sz w:val="18"/>
+                        </w:rPr>
+                        <w:t>10</w:t>
+                      </w:r>
+                      <w:r>
+                        <w:rPr>
+                          <w:rFonts w:ascii="Arial"/>
+                          <w:b/>
+                          <w:w w:val="80"/>
+                          <w:sz w:val="18"/>
+                        </w:rPr>
+                        <w:br w:type="page"/>
+                      </w:r>
+                    </w:p>
+                    <w:p>
+                      <w:pPr>
+                        <w:jc w:val="center"/>
+                      </w:pPr>
+                    </w:p>
+                  </w:txbxContent>
+                </v:textbox>
+                <w10:wrap type="topAndBottom" anchorx="page"/>
+              </v:rect>
+            </w:pict>
+          </mc:Fallback>
+        </mc:AlternateContent>
+      </w:r>
       <w:r>
         <w:rPr>
           <w:w w:val="80"/>
@@ -3853,24 +3974,6 @@
           </wp:anchor>
         </w:drawing>
       </w:r>
-      <w:r>
-        <w:rPr>
-          <w:rFonts w:ascii="Arial"/>
-          <w:sz w:val="2"/>
-        </w:rPr>
-      </w:r>
-      <w:r>
-        <w:rPr>
-          <w:rFonts w:ascii="Arial"/>
-          <w:sz w:val="2"/>
-        </w:rPr>
-        <w:pict w14:anchorId="11D1A7D0">
-          <v:group id="_x0000_s1051" style="width:470.95pt;height:.5pt;mso-position-horizontal-relative:char;mso-position-vertical-relative:line" coordsize="9419,10">
-            <v:rect id="_x0000_s1052" style="position:absolute;width:9419;height:10" fillcolor="black" stroked="f"/>
-            <w10:anchorlock/>
-          </v:group>
-        </w:pict>
-      </w:r>
     </w:p>
     <w:p>
       <w:pPr>
@@ -4779,7 +4882,13 @@
         <w:t>E</w:t>
       </w:r>
       <w:r>
-        <w:t xml:space="preserve">mozionicanzoni </w:t>
+        <w:t>mozioni</w:t>
+      </w:r>
+      <w:r>
+        <w:t>C</w:t>
+      </w:r>
+      <w:r>
+        <w:t xml:space="preserve">anzoni </w:t>
       </w:r>
       <w:r>
         <w:t>(</w:t>
@@ -4832,16 +4941,10 @@
         <w:t>M</w:t>
       </w:r>
       <w:r>
-        <w:t xml:space="preserve">edia </w:t>
-      </w:r>
-      <w:r>
-        <w:t>(</w:t>
-      </w:r>
-      <w:r>
-        <w:t>MediaEmozioni</w:t>
-      </w:r>
-      <w:r>
-        <w:t>),</w:t>
+        <w:t>edia</w:t>
+      </w:r>
+      <w:r>
+        <w:t>,</w:t>
       </w:r>
       <w:r>
         <w:rPr>
@@ -4850,16 +4953,7 @@
         <w:t xml:space="preserve"> </w:t>
       </w:r>
       <w:r>
-        <w:t>rappresentante</w:t>
-      </w:r>
-      <w:r>
-        <w:rPr>
-          <w:spacing w:val="-6"/>
-        </w:rPr>
-        <w:t xml:space="preserve"> </w:t>
-      </w:r>
-      <w:r>
-        <w:t>l’oggetto di tipo MediaEmozioni</w:t>
+        <w:t>oggetto di tipo MediaEmozioni</w:t>
       </w:r>
       <w:r>
         <w:t>,</w:t>
@@ -5264,7 +5358,7 @@
           </mc:Choice>
           <mc:Fallback>
             <w:pict>
-              <v:rect w14:anchorId="4294F661" id="Rettangolo 1" o:spid="_x0000_s1026" style="position:absolute;margin-left:65pt;margin-top:9.75pt;width:470.95pt;height:.5pt;z-index:-251644928;visibility:visible;mso-wrap-style:square;mso-width-percent:0;mso-height-percent:0;mso-wrap-distance-left:0;mso-wrap-distance-top:0;mso-wrap-distance-right:0;mso-wrap-distance-bottom:0;mso-position-horizontal:absolute;mso-position-horizontal-relative:page;mso-position-vertical:absolute;mso-position-vertical-relative:text;mso-width-percent:0;mso-height-percent:0;mso-width-relative:page;mso-height-relative:page;v-text-anchor:top" o:gfxdata="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" fillcolor="black" stroked="f">
+              <v:rect w14:anchorId="5E891B91" id="Rettangolo 1" o:spid="_x0000_s1026" style="position:absolute;margin-left:65pt;margin-top:9.75pt;width:470.95pt;height:.5pt;z-index:-251644928;visibility:visible;mso-wrap-style:square;mso-width-percent:0;mso-height-percent:0;mso-wrap-distance-left:0;mso-wrap-distance-top:0;mso-wrap-distance-right:0;mso-wrap-distance-bottom:0;mso-position-horizontal:absolute;mso-position-horizontal-relative:page;mso-position-vertical:absolute;mso-position-vertical-relative:text;mso-width-percent:0;mso-height-percent:0;mso-width-relative:page;mso-height-relative:page;v-text-anchor:top" o:gfxdata="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" fillcolor="black" stroked="f">
                 <w10:wrap type="topAndBottom" anchorx="page"/>
               </v:rect>
             </w:pict>
@@ -5504,7 +5598,7 @@
           </mc:Choice>
           <mc:Fallback>
             <w:pict>
-              <v:rect w14:anchorId="5F2F2E6C" id="Rettangolo 1" o:spid="_x0000_s1026" style="position:absolute;margin-left:65pt;margin-top:18.7pt;width:470.95pt;height:.5pt;z-index:-251665408;visibility:visible;mso-wrap-style:square;mso-width-percent:0;mso-height-percent:0;mso-wrap-distance-left:0;mso-wrap-distance-top:0;mso-wrap-distance-right:0;mso-wrap-distance-bottom:0;mso-position-horizontal:absolute;mso-position-horizontal-relative:page;mso-position-vertical:absolute;mso-position-vertical-relative:text;mso-width-percent:0;mso-height-percent:0;mso-width-relative:page;mso-height-relative:page;v-text-anchor:top" o:gfxdata="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" fillcolor="black" stroked="f">
+              <v:rect w14:anchorId="34C5D1B1" id="Rettangolo 1" o:spid="_x0000_s1026" style="position:absolute;margin-left:65pt;margin-top:18.7pt;width:470.95pt;height:.5pt;z-index:-251665408;visibility:visible;mso-wrap-style:square;mso-width-percent:0;mso-height-percent:0;mso-wrap-distance-left:0;mso-wrap-distance-top:0;mso-wrap-distance-right:0;mso-wrap-distance-bottom:0;mso-position-horizontal:absolute;mso-position-horizontal-relative:page;mso-position-vertical:absolute;mso-position-vertical-relative:text;mso-width-percent:0;mso-height-percent:0;mso-width-relative:page;mso-height-relative:page;v-text-anchor:top" o:gfxdata="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" fillcolor="black" stroked="f">
                 <w10:wrap type="topAndBottom" anchorx="page"/>
               </v:rect>
             </w:pict>
@@ -7290,7 +7384,19 @@
         <w:t xml:space="preserve"> </w:t>
       </w:r>
       <w:r>
-        <w:t>rappresenta l’interfaccia per la gestione delle operazioni remote, per questo motivo conterra’ solo metodi vuoti da implementare e nessuna variabile.</w:t>
+        <w:t xml:space="preserve">rappresenta l’interfaccia per la gestione delle operazioni remote, per questo motivo conterra’ solo </w:t>
+      </w:r>
+      <w:r>
+        <w:t xml:space="preserve">il prototipo dei metodi </w:t>
+      </w:r>
+      <w:r>
+        <w:t>da implementare e nessun</w:t>
+      </w:r>
+      <w:r>
+        <w:t xml:space="preserve"> attributo</w:t>
+      </w:r>
+      <w:r>
+        <w:t>.</w:t>
       </w:r>
     </w:p>
     <w:p>
@@ -11518,7 +11624,7 @@
           </mc:Choice>
           <mc:Fallback>
             <w:pict>
-              <v:group w14:anchorId="4EF84F27" id="Gruppo 3" o:spid="_x0000_s1026" style="width:470.95pt;height:.5pt;mso-position-horizontal-relative:char;mso-position-vertical-relative:line" coordsize="9419,10" o:gfxdata="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">
+              <v:group w14:anchorId="6ED85F2A" id="Gruppo 3" o:spid="_x0000_s1026" style="width:470.95pt;height:.5pt;mso-position-horizontal-relative:char;mso-position-vertical-relative:line" coordsize="9419,10" o:gfxdata="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">
                 <v:rect id="Rectangle 43" o:spid="_x0000_s1027" style="position:absolute;width:9419;height:10;visibility:visible;mso-wrap-style:square;v-text-anchor:top" o:gfxdata="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" fillcolor="black" stroked="f"/>
                 <w10:anchorlock/>
               </v:group>
@@ -11788,27 +11894,7 @@
           <w:sz w:val="24"/>
           <w:szCs w:val="24"/>
         </w:rPr>
-        <w:t xml:space="preserve">Classe rappresentante l'eccezzione ChiaveDuplicata sollevata </w:t>
-      </w:r>
-      <w:r>
-        <w:rPr>
-          <w:rFonts w:ascii="Arial MT" w:eastAsia="Arial MT" w:hAnsi="Arial MT" w:cs="Arial MT"/>
-          <w:b w:val="0"/>
-          <w:bCs w:val="0"/>
-          <w:sz w:val="24"/>
-          <w:szCs w:val="24"/>
-        </w:rPr>
-        <w:t>qual ora</w:t>
-      </w:r>
-      <w:r>
-        <w:rPr>
-          <w:rFonts w:ascii="Arial MT" w:eastAsia="Arial MT" w:hAnsi="Arial MT" w:cs="Arial MT"/>
-          <w:b w:val="0"/>
-          <w:bCs w:val="0"/>
-          <w:sz w:val="24"/>
-          <w:szCs w:val="24"/>
-        </w:rPr>
-        <w:t xml:space="preserve"> la chiave inserita sia duplicata</w:t>
+        <w:t>Classe rappresentante l'eccezzione ChiaveDuplicata sollevata qual ora la chiave inserita sia duplicata</w:t>
       </w:r>
       <w:r>
         <w:rPr>
@@ -12377,7 +12463,7 @@
           </mc:Choice>
           <mc:Fallback>
             <w:pict>
-              <v:rect w14:anchorId="43B1B3C4" id="Rettangolo 1" o:spid="_x0000_s1026" style="position:absolute;margin-left:65.25pt;margin-top:1.15pt;width:470.95pt;height:.5pt;z-index:-251656192;visibility:visible;mso-wrap-style:square;mso-width-percent:0;mso-height-percent:0;mso-wrap-distance-left:0;mso-wrap-distance-top:0;mso-wrap-distance-right:0;mso-wrap-distance-bottom:0;mso-position-horizontal:absolute;mso-position-horizontal-relative:page;mso-position-vertical:absolute;mso-position-vertical-relative:text;mso-width-percent:0;mso-height-percent:0;mso-width-relative:page;mso-height-relative:page;v-text-anchor:top" o:gfxdata="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" fillcolor="black" stroked="f">
+              <v:rect w14:anchorId="2D253502" id="Rettangolo 1" o:spid="_x0000_s1026" style="position:absolute;margin-left:65.25pt;margin-top:1.15pt;width:470.95pt;height:.5pt;z-index:-251656192;visibility:visible;mso-wrap-style:square;mso-width-percent:0;mso-height-percent:0;mso-wrap-distance-left:0;mso-wrap-distance-top:0;mso-wrap-distance-right:0;mso-wrap-distance-bottom:0;mso-position-horizontal:absolute;mso-position-horizontal-relative:page;mso-position-vertical:absolute;mso-position-vertical-relative:text;mso-width-percent:0;mso-height-percent:0;mso-width-relative:page;mso-height-relative:page;v-text-anchor:top" o:gfxdata="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" fillcolor="black" stroked="f">
                 <w10:wrap type="square" anchorx="page"/>
               </v:rect>
             </w:pict>
@@ -12566,7 +12652,7 @@
           </mc:Choice>
           <mc:Fallback>
             <w:pict>
-              <v:rect w14:anchorId="5182812D" id="Rettangolo 1" o:spid="_x0000_s1026" style="position:absolute;margin-left:65.25pt;margin-top:-.75pt;width:470.95pt;height:.5pt;z-index:-15692800;visibility:visible;mso-wrap-style:square;mso-width-percent:0;mso-height-percent:0;mso-wrap-distance-left:0;mso-wrap-distance-top:0;mso-wrap-distance-right:0;mso-wrap-distance-bottom:0;mso-position-horizontal:absolute;mso-position-horizontal-relative:page;mso-position-vertical:absolute;mso-position-vertical-relative:text;mso-width-percent:0;mso-height-percent:0;mso-width-relative:page;mso-height-relative:page;v-text-anchor:top" o:gfxdata="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" fillcolor="black" stroked="f">
+              <v:rect w14:anchorId="650D9B30" id="Rettangolo 1" o:spid="_x0000_s1026" style="position:absolute;margin-left:65.25pt;margin-top:-.75pt;width:470.95pt;height:.5pt;z-index:-15692800;visibility:visible;mso-wrap-style:square;mso-width-percent:0;mso-height-percent:0;mso-wrap-distance-left:0;mso-wrap-distance-top:0;mso-wrap-distance-right:0;mso-wrap-distance-bottom:0;mso-position-horizontal:absolute;mso-position-horizontal-relative:page;mso-position-vertical:absolute;mso-position-vertical-relative:text;mso-width-percent:0;mso-height-percent:0;mso-width-relative:page;mso-height-relative:page;v-text-anchor:top" o:gfxdata="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" fillcolor="black" stroked="f">
                 <w10:wrap type="square" anchorx="page"/>
               </v:rect>
             </w:pict>
@@ -13314,7 +13400,7 @@
           </mc:Choice>
           <mc:Fallback>
             <w:pict>
-              <v:rect w14:anchorId="555B4517" id="Rettangolo 1" o:spid="_x0000_s1026" style="position:absolute;margin-left:65.25pt;margin-top:1.15pt;width:470.95pt;height:.5pt;z-index:-251652096;visibility:visible;mso-wrap-style:square;mso-width-percent:0;mso-height-percent:0;mso-wrap-distance-left:0;mso-wrap-distance-top:0;mso-wrap-distance-right:0;mso-wrap-distance-bottom:0;mso-position-horizontal:absolute;mso-position-horizontal-relative:page;mso-position-vertical:absolute;mso-position-vertical-relative:text;mso-width-percent:0;mso-height-percent:0;mso-width-relative:page;mso-height-relative:page;v-text-anchor:top" o:gfxdata="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" fillcolor="black" stroked="f">
+              <v:rect w14:anchorId="7125D6D6" id="Rettangolo 1" o:spid="_x0000_s1026" style="position:absolute;margin-left:65.25pt;margin-top:1.15pt;width:470.95pt;height:.5pt;z-index:-251652096;visibility:visible;mso-wrap-style:square;mso-width-percent:0;mso-height-percent:0;mso-wrap-distance-left:0;mso-wrap-distance-top:0;mso-wrap-distance-right:0;mso-wrap-distance-bottom:0;mso-position-horizontal:absolute;mso-position-horizontal-relative:page;mso-position-vertical:absolute;mso-position-vertical-relative:text;mso-width-percent:0;mso-height-percent:0;mso-width-relative:page;mso-height-relative:page;v-text-anchor:top" o:gfxdata="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" fillcolor="black" stroked="f">
                 <w10:wrap type="square" anchorx="page"/>
               </v:rect>
             </w:pict>
@@ -13343,59 +13429,41 @@
           <w:w w:val="80"/>
           <w:sz w:val="18"/>
         </w:rPr>
-        <w:t>1</w:t>
+        <w:t>12</w:t>
       </w:r>
       <w:r>
         <w:rPr>
           <w:rFonts w:ascii="Arial"/>
           <w:b/>
+          <w:spacing w:val="4"/>
           <w:w w:val="80"/>
           <w:sz w:val="18"/>
         </w:rPr>
-        <w:t>2</w:t>
+        <w:t xml:space="preserve"> </w:t>
+      </w:r>
+      <w:r>
+        <w:rPr>
+          <w:w w:val="80"/>
+          <w:sz w:val="18"/>
+        </w:rPr>
+        <w:t>a</w:t>
+      </w:r>
+      <w:r>
+        <w:rPr>
+          <w:spacing w:val="3"/>
+          <w:w w:val="80"/>
+          <w:sz w:val="18"/>
+        </w:rPr>
+        <w:t xml:space="preserve"> </w:t>
       </w:r>
       <w:r>
         <w:rPr>
           <w:rFonts w:ascii="Arial"/>
           <w:b/>
-          <w:spacing w:val="4"/>
           <w:w w:val="80"/>
           <w:sz w:val="18"/>
         </w:rPr>
-        <w:t xml:space="preserve"> </w:t>
-      </w:r>
-      <w:r>
-        <w:rPr>
-          <w:w w:val="80"/>
-          <w:sz w:val="18"/>
-        </w:rPr>
-        <w:t>a</w:t>
-      </w:r>
-      <w:r>
-        <w:rPr>
-          <w:spacing w:val="3"/>
-          <w:w w:val="80"/>
-          <w:sz w:val="18"/>
-        </w:rPr>
-        <w:t xml:space="preserve"> </w:t>
-      </w:r>
-      <w:r>
-        <w:rPr>
-          <w:rFonts w:ascii="Arial"/>
-          <w:b/>
-          <w:w w:val="80"/>
-          <w:sz w:val="18"/>
-        </w:rPr>
-        <w:t>1</w:t>
-      </w:r>
-      <w:r>
-        <w:rPr>
-          <w:rFonts w:ascii="Arial"/>
-          <w:b/>
-          <w:w w:val="80"/>
-          <w:sz w:val="18"/>
-        </w:rPr>
-        <w:t>2</w:t>
+        <w:t>12</w:t>
       </w:r>
     </w:p>
     <w:p>
@@ -13445,7 +13513,7 @@
 </file>
 
 <file path=word/numbering.xml><?xml version="1.0" encoding="utf-8"?>
-<w:numbering xmlns:wpc="http://schemas.microsoft.com/office/word/2010/wordprocessingCanvas" xmlns:cx="http://schemas.microsoft.com/office/drawing/2014/chartex" xmlns:cx1="http://schemas.microsoft.com/office/drawing/2015/9/8/chartex" xmlns:cx2="http://schemas.microsoft.com/office/drawing/2015/10/21/chartex" xmlns:cx3="http://schemas.microsoft.com/office/drawing/2016/5/9/chartex" xmlns:cx4="http://schemas.microsoft.com/office/drawing/2016/5/10/chartex" xmlns:cx5="http://schemas.microsoft.com/office/drawing/2016/5/11/chartex" xmlns:cx6="http://schemas.microsoft.com/office/drawing/2016/5/12/chartex" xmlns:cx7="http://schemas.microsoft.com/office/drawing/2016/5/13/chartex" xmlns:cx8="http://schemas.microsoft.com/office/drawing/2016/5/14/chartex" xmlns:mc="http://schemas.openxmlformats.org/markup-compatibility/2006" xmlns:aink="http://schemas.microsoft.com/office/drawing/2016/ink" xmlns:am3d="http://schemas.microsoft.com/office/drawing/2017/model3d" xmlns:o="urn:schemas-microsoft-com:office:office" xmlns:oel="http://schemas.microsoft.com/office/2019/extlst" xmlns:r="http://schemas.openxmlformats.org/officeDocument/2006/relationships" xmlns:m="http://schemas.openxmlformats.org/officeDocument/2006/math" xmlns:v="urn:schemas-microsoft-com:vml" xmlns:wp14="http://schemas.microsoft.com/office/word/2010/wordprocessingDrawing" xmlns:wp="http://schemas.openxmlformats.org/drawingml/2006/wordprocessingDrawing" xmlns:w10="urn:schemas-microsoft-com:office:word" xmlns:w="http://schemas.openxmlformats.org/wordprocessingml/2006/main" xmlns:w14="http://schemas.microsoft.com/office/word/2010/wordml" xmlns:w15="http://schemas.microsoft.com/office/word/2012/wordml" xmlns:w16cex="http://schemas.microsoft.com/office/word/2018/wordml/cex" xmlns:w16cid="http://schemas.microsoft.com/office/word/2016/wordml/cid" xmlns:w16="http://schemas.microsoft.com/office/word/2018/wordml" xmlns:w16sdtdh="http://schemas.microsoft.com/office/word/2020/wordml/sdtdatahash" xmlns:w16se="http://schemas.microsoft.com/office/word/2015/wordml/symex" xmlns:wpg="http://schemas.microsoft.com/office/word/2010/wordprocessingGroup" xmlns:wpi="http://schemas.microsoft.com/office/word/2010/wordprocessingInk" xmlns:wne="http://schemas.microsoft.com/office/word/2006/wordml" xmlns:wps="http://schemas.microsoft.com/office/word/2010/wordprocessingShape" mc:Ignorable="w14 w15 w16se w16cid w16 w16cex w16sdtdh wp14">
+<w:numbering xmlns:wpc="http://schemas.microsoft.com/office/word/2010/wordprocessingCanvas" xmlns:cx="http://schemas.microsoft.com/office/drawing/2014/chartex" xmlns:cx1="http://schemas.microsoft.com/office/drawing/2015/9/8/chartex" xmlns:cx2="http://schemas.microsoft.com/office/drawing/2015/10/21/chartex" xmlns:cx3="http://schemas.microsoft.com/office/drawing/2016/5/9/chartex" xmlns:cx4="http://schemas.microsoft.com/office/drawing/2016/5/10/chartex" xmlns:cx5="http://schemas.microsoft.com/office/drawing/2016/5/11/chartex" xmlns:cx6="http://schemas.microsoft.com/office/drawing/2016/5/12/chartex" xmlns:cx7="http://schemas.microsoft.com/office/drawing/2016/5/13/chartex" xmlns:cx8="http://schemas.microsoft.com/office/drawing/2016/5/14/chartex" xmlns:mc="http://schemas.openxmlformats.org/markup-compatibility/2006" xmlns:aink="http://schemas.microsoft.com/office/drawing/2016/ink" xmlns:am3d="http://schemas.microsoft.com/office/drawing/2017/model3d" xmlns:o="urn:schemas-microsoft-com:office:office" xmlns:oel="http://schemas.microsoft.com/office/2019/extlst" xmlns:r="http://schemas.openxmlformats.org/officeDocument/2006/relationships" xmlns:m="http://schemas.openxmlformats.org/officeDocument/2006/math" xmlns:v="urn:schemas-microsoft-com:vml" xmlns:wp14="http://schemas.microsoft.com/office/word/2010/wordprocessingDrawing" xmlns:wp="http://schemas.openxmlformats.org/drawingml/2006/wordprocessingDrawing" xmlns:w10="urn:schemas-microsoft-com:office:word" xmlns:w="http://schemas.openxmlformats.org/wordprocessingml/2006/main" xmlns:w14="http://schemas.microsoft.com/office/word/2010/wordml" xmlns:w15="http://schemas.microsoft.com/office/word/2012/wordml" xmlns:w16cex="http://schemas.microsoft.com/office/word/2018/wordml/cex" xmlns:w16cid="http://schemas.microsoft.com/office/word/2016/wordml/cid" xmlns:w16="http://schemas.microsoft.com/office/word/2018/wordml" xmlns:w16du="http://schemas.microsoft.com/office/word/2023/wordml/word16du" xmlns:w16sdtdh="http://schemas.microsoft.com/office/word/2020/wordml/sdtdatahash" xmlns:w16se="http://schemas.microsoft.com/office/word/2015/wordml/symex" xmlns:wpg="http://schemas.microsoft.com/office/word/2010/wordprocessingGroup" xmlns:wpi="http://schemas.microsoft.com/office/word/2010/wordprocessingInk" xmlns:wne="http://schemas.microsoft.com/office/word/2006/wordml" xmlns:wps="http://schemas.microsoft.com/office/word/2010/wordprocessingShape" mc:Ignorable="w14 w15 w16se w16cid w16 w16cex w16sdtdh wp14">
   <w:abstractNum w:abstractNumId="0" w15:restartNumberingAfterBreak="0">
     <w:nsid w:val="09CB6699"/>
     <w:multiLevelType w:val="hybridMultilevel"/>

</xml_diff>